<commit_message>
desc doc of lab8 updated
</commit_message>
<xml_diff>
--- a/lab8/MuhammadMusfirBaig_409968_Lab_8_SC_DOCUMENT.docx
+++ b/lab8/MuhammadMusfirBaig_409968_Lab_8_SC_DOCUMENT.docx
@@ -1136,7 +1136,16 @@
           <w:color w:val="333333"/>
           <w:shd w:val="clear" w:color="auto" w:fill="F5F5F5"/>
         </w:rPr>
-        <w:t>Graph&lt;String&gt;</w:t>
+        <w:t>Graph&lt;String</w:t>
+      </w:r>
+      <w:proofErr w:type="gramStart"/>
+      <w:r>
+        <w:rPr>
+          <w:rFonts w:ascii="Times New Roman" w:hAnsi="Times New Roman" w:cs="Times New Roman"/>
+          <w:color w:val="333333"/>
+          <w:shd w:val="clear" w:color="auto" w:fill="F5F5F5"/>
+        </w:rPr>
+        <w:t>&gt;</w:t>
       </w:r>
       <w:r>
         <w:rPr>
@@ -1154,6 +1163,7 @@
         </w:rPr>
         <w:t>.</w:t>
       </w:r>
+      <w:proofErr w:type="gramEnd"/>
     </w:p>
     <w:p>
       <w:pPr>
@@ -1219,6 +1229,7 @@
         </w:rPr>
         <w:t xml:space="preserve">labels — </w:t>
       </w:r>
+      <w:proofErr w:type="gramStart"/>
       <w:r>
         <w:rPr>
           <w:rFonts w:ascii="Times New Roman" w:hAnsi="Times New Roman" w:cs="Times New Roman"/>
@@ -1234,6 +1245,7 @@
         </w:rPr>
         <w:t>.</w:t>
       </w:r>
+      <w:proofErr w:type="gramEnd"/>
     </w:p>
     <w:p>
       <w:pPr>
@@ -1241,6 +1253,25 @@
         <w:rPr>
           <w:rFonts w:ascii="Times New Roman" w:hAnsi="Times New Roman" w:cs="Times New Roman"/>
           <w:sz w:val="20"/>
+        </w:rPr>
+      </w:pPr>
+    </w:p>
+    <w:p>
+      <w:pPr>
+        <w:pStyle w:val="BodyText"/>
+        <w:rPr>
+          <w:rFonts w:ascii="Times New Roman" w:hAnsi="Times New Roman" w:cs="Times New Roman"/>
+          <w:sz w:val="20"/>
+        </w:rPr>
+      </w:pPr>
+    </w:p>
+    <w:p>
+      <w:pPr>
+        <w:pStyle w:val="BodyText"/>
+        <w:spacing w:before="10"/>
+        <w:rPr>
+          <w:rFonts w:ascii="Times New Roman" w:hAnsi="Times New Roman" w:cs="Times New Roman"/>
+          <w:sz w:val="10"/>
         </w:rPr>
       </w:pPr>
       <w:r>
@@ -1250,16 +1281,16 @@
         <mc:AlternateContent>
           <mc:Choice Requires="wpg">
             <w:drawing>
-              <wp:anchor distT="0" distB="0" distL="0" distR="0" simplePos="0" relativeHeight="251659264" behindDoc="1" locked="0" layoutInCell="1" allowOverlap="1" wp14:anchorId="0EEB4D05" wp14:editId="50267721">
+              <wp:anchor distT="0" distB="0" distL="0" distR="0" simplePos="0" relativeHeight="251659264" behindDoc="1" locked="0" layoutInCell="1" allowOverlap="1" wp14:anchorId="0EEB4D05" wp14:editId="0D295208">
                 <wp:simplePos x="0" y="0"/>
                 <wp:positionH relativeFrom="page">
-                  <wp:posOffset>921385</wp:posOffset>
+                  <wp:posOffset>920750</wp:posOffset>
                 </wp:positionH>
                 <wp:positionV relativeFrom="paragraph">
-                  <wp:posOffset>470535</wp:posOffset>
+                  <wp:posOffset>168910</wp:posOffset>
                 </wp:positionV>
-                <wp:extent cx="5944235" cy="2188210"/>
-                <wp:effectExtent l="0" t="0" r="0" b="0"/>
+                <wp:extent cx="6470650" cy="3232150"/>
+                <wp:effectExtent l="0" t="0" r="6350" b="6350"/>
                 <wp:wrapTopAndBottom/>
                 <wp:docPr id="1986700599" name="Group 2"/>
                 <wp:cNvGraphicFramePr>
@@ -1274,9 +1305,9 @@
                       <wpg:grpSpPr bwMode="auto">
                         <a:xfrm>
                           <a:off x="0" y="0"/>
-                          <a:ext cx="5944235" cy="2188210"/>
+                          <a:ext cx="6470650" cy="3232150"/>
                           <a:chOff x="1440" y="170"/>
-                          <a:chExt cx="9361" cy="1335"/>
+                          <a:chExt cx="10190" cy="1972"/>
                         </a:xfrm>
                       </wpg:grpSpPr>
                       <wps:wsp>
@@ -1515,7 +1546,7 @@
                         <wps:spPr bwMode="auto">
                           <a:xfrm>
                             <a:off x="1460" y="605"/>
-                            <a:ext cx="9321" cy="880"/>
+                            <a:ext cx="10170" cy="1537"/>
                           </a:xfrm>
                           <a:prstGeom prst="rect">
                             <a:avLst/>
@@ -1589,8 +1620,9 @@
                                 <w:rPr>
                                   <w:rFonts w:ascii="Times New Roman" w:hAnsi="Times New Roman" w:cs="Times New Roman"/>
                                   <w:b/>
-                                  <w:sz w:val="44"/>
-                                  <w:szCs w:val="44"/>
+                                  <w:sz w:val="32"/>
+                                  <w:szCs w:val="32"/>
+                                  <w:u w:val="single"/>
                                 </w:rPr>
                               </w:pPr>
                               <w:r>
@@ -1602,6 +1634,18 @@
                                 </w:rPr>
                                 <w:t xml:space="preserve"> </w:t>
                               </w:r>
+                              <w:hyperlink r:id="rId9" w:history="1">
+                                <w:r>
+                                  <w:rPr>
+                                    <w:rStyle w:val="Hyperlink"/>
+                                    <w:rFonts w:ascii="Times New Roman" w:hAnsi="Times New Roman" w:cs="Times New Roman"/>
+                                    <w:b/>
+                                    <w:sz w:val="32"/>
+                                    <w:szCs w:val="32"/>
+                                  </w:rPr>
+                                  <w:t>https://github.com/musfirbaig/sc_labs/tree/main/lab8</w:t>
+                                </w:r>
+                              </w:hyperlink>
                             </w:p>
                             <w:p>
                               <w:pPr>
@@ -1682,14 +1726,30 @@
                                   <w:rFonts w:ascii="Times New Roman" w:hAnsi="Times New Roman" w:cs="Times New Roman"/>
                                   <w:b/>
                                 </w:rPr>
-                                <w:t xml:space="preserve">upload one file </w:t>
+                                <w:t xml:space="preserve">upload one </w:t>
+                              </w:r>
+                              <w:proofErr w:type="gramStart"/>
+                              <w:r>
+                                <w:rPr>
+                                  <w:rFonts w:ascii="Times New Roman" w:hAnsi="Times New Roman" w:cs="Times New Roman"/>
+                                  <w:b/>
+                                </w:rPr>
+                                <w:t xml:space="preserve">file </w:t>
                               </w:r>
                               <w:r>
                                 <w:rPr>
                                   <w:rFonts w:ascii="Times New Roman" w:hAnsi="Times New Roman" w:cs="Times New Roman"/>
                                   <w:b/>
                                 </w:rPr>
-                                <w:t xml:space="preserve"> (Including Git link) </w:t>
+                                <w:t xml:space="preserve"> (</w:t>
+                              </w:r>
+                              <w:proofErr w:type="gramEnd"/>
+                              <w:r>
+                                <w:rPr>
+                                  <w:rFonts w:ascii="Times New Roman" w:hAnsi="Times New Roman" w:cs="Times New Roman"/>
+                                  <w:b/>
+                                </w:rPr>
+                                <w:t xml:space="preserve">Including Git link) </w:t>
                               </w:r>
                               <w:r>
                                 <w:rPr>
@@ -1817,7 +1877,7 @@
           </mc:Choice>
           <mc:Fallback>
             <w:pict>
-              <v:group w14:anchorId="0EEB4D05" id="Group 2" o:spid="_x0000_s1026" style="position:absolute;margin-left:72.55pt;margin-top:37.05pt;width:468.05pt;height:172.3pt;z-index:-251657216;mso-wrap-distance-left:0;mso-wrap-distance-right:0;mso-position-horizontal-relative:page" coordorigin="1440,170" coordsize="9361,1335" o:gfxdata="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">
+              <v:group w14:anchorId="0EEB4D05" id="Group 2" o:spid="_x0000_s1026" style="position:absolute;margin-left:72.5pt;margin-top:13.3pt;width:509.5pt;height:254.5pt;z-index:-251657216;mso-wrap-distance-left:0;mso-wrap-distance-right:0;mso-position-horizontal-relative:page" coordorigin="1440,170" coordsize="10190,1972" o:gfxdata="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">
                 <v:rect id="Rectangle 3" o:spid="_x0000_s1027" style="position:absolute;left:1440;top:585;width:9361;height:20;visibility:visible;mso-wrap-style:square;v-text-anchor:top" o:gfxdata="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" fillcolor="black" stroked="f"/>
                 <v:line id="Line 4" o:spid="_x0000_s1028" style="position:absolute;visibility:visible;mso-wrap-style:square" from="1450,170" to="1450,585" o:connectortype="straight" o:gfxdata="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" strokecolor="#7f7f7f" strokeweight=".5pt"/>
                 <v:line id="Line 5" o:spid="_x0000_s1029" style="position:absolute;visibility:visible;mso-wrap-style:square" from="1450,585" to="1450,1505" o:connectortype="straight" o:gfxdata="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" strokeweight="1pt"/>
@@ -1829,7 +1889,7 @@
                   <v:stroke joinstyle="miter"/>
                   <v:path gradientshapeok="t" o:connecttype="rect"/>
                 </v:shapetype>
-                <v:shape id="Text Box 10" o:spid="_x0000_s1034" type="#_x0000_t202" style="position:absolute;left:1460;top:605;width:9321;height:880;visibility:visible;mso-wrap-style:square;v-text-anchor:top" o:gfxdata="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" filled="f" stroked="f">
+                <v:shape id="Text Box 10" o:spid="_x0000_s1034" type="#_x0000_t202" style="position:absolute;left:1460;top:605;width:10170;height:1537;visibility:visible;mso-wrap-style:square;v-text-anchor:top" o:gfxdata="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" filled="f" stroked="f">
                   <v:textbox inset="0,0,0,0">
                     <w:txbxContent>
                       <w:p>
@@ -1875,8 +1935,9 @@
                           <w:rPr>
                             <w:rFonts w:ascii="Times New Roman" w:hAnsi="Times New Roman" w:cs="Times New Roman"/>
                             <w:b/>
-                            <w:sz w:val="44"/>
-                            <w:szCs w:val="44"/>
+                            <w:sz w:val="32"/>
+                            <w:szCs w:val="32"/>
+                            <w:u w:val="single"/>
                           </w:rPr>
                         </w:pPr>
                         <w:r>
@@ -1888,6 +1949,18 @@
                           </w:rPr>
                           <w:t xml:space="preserve"> </w:t>
                         </w:r>
+                        <w:hyperlink r:id="rId10" w:history="1">
+                          <w:r>
+                            <w:rPr>
+                              <w:rStyle w:val="Hyperlink"/>
+                              <w:rFonts w:ascii="Times New Roman" w:hAnsi="Times New Roman" w:cs="Times New Roman"/>
+                              <w:b/>
+                              <w:sz w:val="32"/>
+                              <w:szCs w:val="32"/>
+                            </w:rPr>
+                            <w:t>https://github.com/musfirbaig/sc_labs/tree/main/lab8</w:t>
+                          </w:r>
+                        </w:hyperlink>
                       </w:p>
                       <w:p>
                         <w:pPr>
@@ -1968,14 +2041,30 @@
                             <w:rFonts w:ascii="Times New Roman" w:hAnsi="Times New Roman" w:cs="Times New Roman"/>
                             <w:b/>
                           </w:rPr>
-                          <w:t xml:space="preserve">upload one file </w:t>
+                          <w:t xml:space="preserve">upload one </w:t>
+                        </w:r>
+                        <w:proofErr w:type="gramStart"/>
+                        <w:r>
+                          <w:rPr>
+                            <w:rFonts w:ascii="Times New Roman" w:hAnsi="Times New Roman" w:cs="Times New Roman"/>
+                            <w:b/>
+                          </w:rPr>
+                          <w:t xml:space="preserve">file </w:t>
                         </w:r>
                         <w:r>
                           <w:rPr>
                             <w:rFonts w:ascii="Times New Roman" w:hAnsi="Times New Roman" w:cs="Times New Roman"/>
                             <w:b/>
                           </w:rPr>
-                          <w:t xml:space="preserve"> (Including Git link) </w:t>
+                          <w:t xml:space="preserve"> (</w:t>
+                        </w:r>
+                        <w:proofErr w:type="gramEnd"/>
+                        <w:r>
+                          <w:rPr>
+                            <w:rFonts w:ascii="Times New Roman" w:hAnsi="Times New Roman" w:cs="Times New Roman"/>
+                            <w:b/>
+                          </w:rPr>
+                          <w:t xml:space="preserve">Including Git link) </w:t>
                         </w:r>
                         <w:r>
                           <w:rPr>
@@ -2061,25 +2150,6 @@
     </w:p>
     <w:p>
       <w:pPr>
-        <w:pStyle w:val="BodyText"/>
-        <w:rPr>
-          <w:rFonts w:ascii="Times New Roman" w:hAnsi="Times New Roman" w:cs="Times New Roman"/>
-          <w:sz w:val="20"/>
-        </w:rPr>
-      </w:pPr>
-    </w:p>
-    <w:p>
-      <w:pPr>
-        <w:pStyle w:val="BodyText"/>
-        <w:spacing w:before="10"/>
-        <w:rPr>
-          <w:rFonts w:ascii="Times New Roman" w:hAnsi="Times New Roman" w:cs="Times New Roman"/>
-          <w:sz w:val="10"/>
-        </w:rPr>
-      </w:pPr>
-    </w:p>
-    <w:p>
-      <w:pPr>
         <w:pStyle w:val="Heading3"/>
         <w:spacing w:before="182"/>
         <w:ind w:firstLine="0"/>
@@ -2091,6 +2161,7 @@
         <w:rPr>
           <w:rFonts w:ascii="Times New Roman" w:hAnsi="Times New Roman" w:cs="Times New Roman"/>
         </w:rPr>
+        <w:lastRenderedPageBreak/>
         <w:t>Deliverables</w:t>
       </w:r>
     </w:p>
@@ -2333,7 +2404,7 @@
         </w:rPr>
         <w:t xml:space="preserve"> </w:t>
       </w:r>
-      <w:hyperlink r:id="rId9" w:history="1">
+      <w:hyperlink r:id="rId11" w:history="1">
         <w:r>
           <w:rPr>
             <w:rStyle w:val="Hyperlink"/>

</xml_diff>